<commit_message>
Added configuration service description document.  Brought Project Layout document up to date
</commit_message>
<xml_diff>
--- a/doc/Project Layout.docx
+++ b/doc/Project Layout.docx
@@ -125,25 +125,37 @@
         <w:t>Java source files.  Java files are organized in packages</w:t>
       </w:r>
       <w:r>
-        <w:t xml:space="preserve">, and the directories repeate the structure of the packages.  The main Java package is </w:t>
+        <w:t xml:space="preserve">, and the directories repeate the structure of the packages.  </w:t>
+      </w:r>
+      <w:r>
+        <w:t>There</w:t>
+      </w:r>
+      <w:r>
+        <w:t xml:space="preserve"> are two groups of packages.</w:t>
+      </w:r>
+      <w:r>
+        <w:br/>
+      </w:r>
+      <w:r>
+        <w:br/>
+      </w:r>
+      <w:r>
+        <w:t xml:space="preserve">The packages located under </w:t>
       </w:r>
       <w:r>
         <w:rPr>
           <w:i/>
         </w:rPr>
-        <w:t xml:space="preserve">com.townwizard.db </w:t>
-      </w:r>
-      <w:r>
-        <w:t xml:space="preserve">and hence the directory structure is the same: </w:t>
+        <w:t>com.townwizard.db</w:t>
       </w:r>
       <w:r>
         <w:rPr>
           <w:i/>
         </w:rPr>
-        <w:t>com/townwizard/db</w:t>
-      </w:r>
-      <w:r>
-        <w:t>. From here “subpackages” start as</w:t>
+        <w:t xml:space="preserve"> </w:t>
+      </w:r>
+      <w:r>
+        <w:t>contain code specific to user services and data.  The subpackages are:</w:t>
       </w:r>
     </w:p>
     <w:p>
@@ -189,6 +201,66 @@
         <w:rPr>
           <w:b/>
         </w:rPr>
+        <w:t>configuration</w:t>
+      </w:r>
+      <w:r>
+        <w:rPr>
+          <w:b/>
+        </w:rPr>
+        <w:tab/>
+      </w:r>
+      <w:r>
+        <w:t>Configuration service classes</w:t>
+      </w:r>
+    </w:p>
+    <w:p>
+      <w:pPr>
+        <w:pStyle w:val="ListParagraph"/>
+        <w:numPr>
+          <w:ilvl w:val="1"/>
+          <w:numId w:val="1"/>
+        </w:numPr>
+        <w:tabs>
+          <w:tab w:val="left" w:pos="2880"/>
+        </w:tabs>
+        <w:rPr>
+          <w:b/>
+        </w:rPr>
+      </w:pPr>
+      <w:r>
+        <w:rPr>
+          <w:b/>
+        </w:rPr>
+        <w:t>constants</w:t>
+      </w:r>
+      <w:r>
+        <w:rPr>
+          <w:b/>
+        </w:rPr>
+        <w:tab/>
+      </w:r>
+      <w:r>
+        <w:t>Constants</w:t>
+      </w:r>
+    </w:p>
+    <w:p>
+      <w:pPr>
+        <w:pStyle w:val="ListParagraph"/>
+        <w:numPr>
+          <w:ilvl w:val="1"/>
+          <w:numId w:val="1"/>
+        </w:numPr>
+        <w:tabs>
+          <w:tab w:val="left" w:pos="2880"/>
+        </w:tabs>
+        <w:rPr>
+          <w:b/>
+        </w:rPr>
+      </w:pPr>
+      <w:r>
+        <w:rPr>
+          <w:b/>
+        </w:rPr>
         <w:t>dao</w:t>
       </w:r>
       <w:r>
@@ -334,6 +406,231 @@
       <w:r>
         <w:t>Utility (helper) classes</w:t>
       </w:r>
+      <w:r>
+        <w:br/>
+      </w:r>
+      <w:r>
+        <w:br/>
+        <w:t xml:space="preserve">The second group of packages resides located under </w:t>
+      </w:r>
+      <w:r>
+        <w:rPr>
+          <w:i/>
+        </w:rPr>
+        <w:t xml:space="preserve">com.townwizard.globaldata </w:t>
+      </w:r>
+      <w:r>
+        <w:t>and contains code related to serving global content such as events and places.</w:t>
+      </w:r>
+    </w:p>
+    <w:p>
+      <w:pPr>
+        <w:pStyle w:val="ListParagraph"/>
+        <w:numPr>
+          <w:ilvl w:val="1"/>
+          <w:numId w:val="1"/>
+        </w:numPr>
+        <w:tabs>
+          <w:tab w:val="left" w:pos="2880"/>
+        </w:tabs>
+        <w:rPr>
+          <w:b/>
+        </w:rPr>
+      </w:pPr>
+      <w:r>
+        <w:rPr>
+          <w:b/>
+        </w:rPr>
+        <w:t>connector</w:t>
+      </w:r>
+      <w:r>
+        <w:rPr>
+          <w:b/>
+        </w:rPr>
+        <w:tab/>
+      </w:r>
+      <w:r>
+        <w:t>Classes handling low-level code communicating with providers such as Google, Facebook, Yellow Pages</w:t>
+      </w:r>
+    </w:p>
+    <w:p>
+      <w:pPr>
+        <w:pStyle w:val="ListParagraph"/>
+        <w:numPr>
+          <w:ilvl w:val="1"/>
+          <w:numId w:val="1"/>
+        </w:numPr>
+        <w:tabs>
+          <w:tab w:val="left" w:pos="2880"/>
+        </w:tabs>
+        <w:rPr>
+          <w:b/>
+        </w:rPr>
+      </w:pPr>
+      <w:r>
+        <w:rPr>
+          <w:b/>
+        </w:rPr>
+        <w:t>dao</w:t>
+      </w:r>
+      <w:r>
+        <w:rPr>
+          <w:b/>
+        </w:rPr>
+        <w:tab/>
+      </w:r>
+      <w:r>
+        <w:t>Related DAO classes</w:t>
+      </w:r>
+    </w:p>
+    <w:p>
+      <w:pPr>
+        <w:pStyle w:val="ListParagraph"/>
+        <w:numPr>
+          <w:ilvl w:val="1"/>
+          <w:numId w:val="1"/>
+        </w:numPr>
+        <w:tabs>
+          <w:tab w:val="left" w:pos="2880"/>
+        </w:tabs>
+        <w:rPr>
+          <w:b/>
+        </w:rPr>
+      </w:pPr>
+      <w:r>
+        <w:rPr>
+          <w:b/>
+        </w:rPr>
+        <w:t xml:space="preserve">model </w:t>
+      </w:r>
+      <w:r>
+        <w:t xml:space="preserve">and </w:t>
+      </w:r>
+      <w:r>
+        <w:rPr>
+          <w:b/>
+        </w:rPr>
+        <w:t>model.directory</w:t>
+      </w:r>
+      <w:r>
+        <w:rPr>
+          <w:b/>
+        </w:rPr>
+        <w:tab/>
+      </w:r>
+      <w:r>
+        <w:t>Related model classes</w:t>
+      </w:r>
+    </w:p>
+    <w:p>
+      <w:pPr>
+        <w:pStyle w:val="ListParagraph"/>
+        <w:numPr>
+          <w:ilvl w:val="1"/>
+          <w:numId w:val="1"/>
+        </w:numPr>
+        <w:tabs>
+          <w:tab w:val="left" w:pos="2880"/>
+        </w:tabs>
+        <w:rPr>
+          <w:b/>
+        </w:rPr>
+      </w:pPr>
+      <w:r>
+        <w:rPr>
+          <w:b/>
+        </w:rPr>
+        <w:t xml:space="preserve">service </w:t>
+      </w:r>
+      <w:r>
+        <w:t xml:space="preserve">and </w:t>
+      </w:r>
+      <w:r>
+        <w:rPr>
+          <w:b/>
+        </w:rPr>
+        <w:t>service.geo</w:t>
+      </w:r>
+      <w:r>
+        <w:rPr>
+          <w:b/>
+        </w:rPr>
+        <w:tab/>
+      </w:r>
+      <w:r>
+        <w:rPr>
+          <w:b/>
+        </w:rPr>
+        <w:tab/>
+      </w:r>
+      <w:r>
+        <w:t>Service level (mid-tier) classes and interfaces</w:t>
+      </w:r>
+    </w:p>
+    <w:p>
+      <w:pPr>
+        <w:pStyle w:val="ListParagraph"/>
+        <w:numPr>
+          <w:ilvl w:val="1"/>
+          <w:numId w:val="1"/>
+        </w:numPr>
+        <w:tabs>
+          <w:tab w:val="left" w:pos="2880"/>
+        </w:tabs>
+        <w:rPr>
+          <w:b/>
+        </w:rPr>
+      </w:pPr>
+      <w:r>
+        <w:rPr>
+          <w:b/>
+        </w:rPr>
+        <w:t>service.provider</w:t>
+      </w:r>
+      <w:r>
+        <w:rPr>
+          <w:b/>
+        </w:rPr>
+        <w:tab/>
+      </w:r>
+      <w:r>
+        <w:t>Service level classes responsible of handling providers’ data</w:t>
+      </w:r>
+    </w:p>
+    <w:p>
+      <w:pPr>
+        <w:pStyle w:val="ListParagraph"/>
+        <w:tabs>
+          <w:tab w:val="left" w:pos="2880"/>
+        </w:tabs>
+        <w:ind w:left="1440" w:firstLine="0"/>
+      </w:pPr>
+      <w:r>
+        <w:rPr>
+          <w:b/>
+        </w:rPr>
+        <w:tab/>
+      </w:r>
+    </w:p>
+    <w:p>
+      <w:pPr>
+        <w:pStyle w:val="ListParagraph"/>
+        <w:tabs>
+          <w:tab w:val="left" w:pos="2880"/>
+        </w:tabs>
+        <w:ind w:left="1080" w:firstLine="0"/>
+      </w:pPr>
+    </w:p>
+    <w:p>
+      <w:pPr>
+        <w:tabs>
+          <w:tab w:val="left" w:pos="2880"/>
+        </w:tabs>
+        <w:ind w:left="1080" w:firstLine="0"/>
+        <w:rPr>
+          <w:b/>
+        </w:rPr>
+      </w:pPr>
     </w:p>
     <w:p>
       <w:pPr>
@@ -353,6 +650,7 @@
         <w:rPr>
           <w:b/>
         </w:rPr>
+        <w:lastRenderedPageBreak/>
         <w:t>src/main/resources</w:t>
       </w:r>
       <w:r>
@@ -544,7 +842,6 @@
         <w:rPr>
           <w:b/>
         </w:rPr>
-        <w:lastRenderedPageBreak/>
         <w:t>tomcat-model</w:t>
       </w:r>
       <w:r>
@@ -654,6 +951,36 @@
       </w:r>
       <w:r>
         <w:t>Document directory</w:t>
+      </w:r>
+    </w:p>
+    <w:p>
+      <w:pPr>
+        <w:pStyle w:val="ListParagraph"/>
+        <w:numPr>
+          <w:ilvl w:val="0"/>
+          <w:numId w:val="1"/>
+        </w:numPr>
+        <w:tabs>
+          <w:tab w:val="left" w:pos="2880"/>
+        </w:tabs>
+        <w:rPr>
+          <w:b/>
+        </w:rPr>
+      </w:pPr>
+      <w:r>
+        <w:rPr>
+          <w:b/>
+        </w:rPr>
+        <w:t>jmeter</w:t>
+      </w:r>
+      <w:r>
+        <w:rPr>
+          <w:b/>
+        </w:rPr>
+        <w:tab/>
+      </w:r>
+      <w:r>
+        <w:t>JMeter project files</w:t>
       </w:r>
     </w:p>
     <w:sectPr>
@@ -669,6 +996,119 @@
 <file path=word/numbering.xml><?xml version="1.0" encoding="utf-8"?>
 <w:numbering xmlns:ve="http://schemas.openxmlformats.org/markup-compatibility/2006" xmlns:o="urn:schemas-microsoft-com:office:office" xmlns:r="http://schemas.openxmlformats.org/officeDocument/2006/relationships" xmlns:m="http://schemas.openxmlformats.org/officeDocument/2006/math" xmlns:v="urn:schemas-microsoft-com:vml" xmlns:wp="http://schemas.openxmlformats.org/drawingml/2006/wordprocessingDrawing" xmlns:w10="urn:schemas-microsoft-com:office:word" xmlns:w="http://schemas.openxmlformats.org/wordprocessingml/2006/main" xmlns:wne="http://schemas.microsoft.com/office/word/2006/wordml">
   <w:abstractNum w:abstractNumId="0">
+    <w:nsid w:val="2C723AF5"/>
+    <w:multiLevelType w:val="hybridMultilevel"/>
+    <w:tmpl w:val="EFBEF762"/>
+    <w:lvl w:ilvl="0" w:tplc="04090001">
+      <w:start w:val="1"/>
+      <w:numFmt w:val="bullet"/>
+      <w:lvlText w:val=""/>
+      <w:lvlJc w:val="left"/>
+      <w:pPr>
+        <w:ind w:left="1080" w:hanging="360"/>
+      </w:pPr>
+      <w:rPr>
+        <w:rFonts w:ascii="Symbol" w:hAnsi="Symbol" w:hint="default"/>
+      </w:rPr>
+    </w:lvl>
+    <w:lvl w:ilvl="1" w:tplc="04090003" w:tentative="1">
+      <w:start w:val="1"/>
+      <w:numFmt w:val="bullet"/>
+      <w:lvlText w:val="o"/>
+      <w:lvlJc w:val="left"/>
+      <w:pPr>
+        <w:ind w:left="1800" w:hanging="360"/>
+      </w:pPr>
+      <w:rPr>
+        <w:rFonts w:ascii="Courier New" w:hAnsi="Courier New" w:cs="Courier New" w:hint="default"/>
+      </w:rPr>
+    </w:lvl>
+    <w:lvl w:ilvl="2" w:tplc="04090005" w:tentative="1">
+      <w:start w:val="1"/>
+      <w:numFmt w:val="bullet"/>
+      <w:lvlText w:val=""/>
+      <w:lvlJc w:val="left"/>
+      <w:pPr>
+        <w:ind w:left="2520" w:hanging="360"/>
+      </w:pPr>
+      <w:rPr>
+        <w:rFonts w:ascii="Wingdings" w:hAnsi="Wingdings" w:hint="default"/>
+      </w:rPr>
+    </w:lvl>
+    <w:lvl w:ilvl="3" w:tplc="04090001" w:tentative="1">
+      <w:start w:val="1"/>
+      <w:numFmt w:val="bullet"/>
+      <w:lvlText w:val=""/>
+      <w:lvlJc w:val="left"/>
+      <w:pPr>
+        <w:ind w:left="3240" w:hanging="360"/>
+      </w:pPr>
+      <w:rPr>
+        <w:rFonts w:ascii="Symbol" w:hAnsi="Symbol" w:hint="default"/>
+      </w:rPr>
+    </w:lvl>
+    <w:lvl w:ilvl="4" w:tplc="04090003" w:tentative="1">
+      <w:start w:val="1"/>
+      <w:numFmt w:val="bullet"/>
+      <w:lvlText w:val="o"/>
+      <w:lvlJc w:val="left"/>
+      <w:pPr>
+        <w:ind w:left="3960" w:hanging="360"/>
+      </w:pPr>
+      <w:rPr>
+        <w:rFonts w:ascii="Courier New" w:hAnsi="Courier New" w:cs="Courier New" w:hint="default"/>
+      </w:rPr>
+    </w:lvl>
+    <w:lvl w:ilvl="5" w:tplc="04090005" w:tentative="1">
+      <w:start w:val="1"/>
+      <w:numFmt w:val="bullet"/>
+      <w:lvlText w:val=""/>
+      <w:lvlJc w:val="left"/>
+      <w:pPr>
+        <w:ind w:left="4680" w:hanging="360"/>
+      </w:pPr>
+      <w:rPr>
+        <w:rFonts w:ascii="Wingdings" w:hAnsi="Wingdings" w:hint="default"/>
+      </w:rPr>
+    </w:lvl>
+    <w:lvl w:ilvl="6" w:tplc="04090001" w:tentative="1">
+      <w:start w:val="1"/>
+      <w:numFmt w:val="bullet"/>
+      <w:lvlText w:val=""/>
+      <w:lvlJc w:val="left"/>
+      <w:pPr>
+        <w:ind w:left="5400" w:hanging="360"/>
+      </w:pPr>
+      <w:rPr>
+        <w:rFonts w:ascii="Symbol" w:hAnsi="Symbol" w:hint="default"/>
+      </w:rPr>
+    </w:lvl>
+    <w:lvl w:ilvl="7" w:tplc="04090003" w:tentative="1">
+      <w:start w:val="1"/>
+      <w:numFmt w:val="bullet"/>
+      <w:lvlText w:val="o"/>
+      <w:lvlJc w:val="left"/>
+      <w:pPr>
+        <w:ind w:left="6120" w:hanging="360"/>
+      </w:pPr>
+      <w:rPr>
+        <w:rFonts w:ascii="Courier New" w:hAnsi="Courier New" w:cs="Courier New" w:hint="default"/>
+      </w:rPr>
+    </w:lvl>
+    <w:lvl w:ilvl="8" w:tplc="04090005" w:tentative="1">
+      <w:start w:val="1"/>
+      <w:numFmt w:val="bullet"/>
+      <w:lvlText w:val=""/>
+      <w:lvlJc w:val="left"/>
+      <w:pPr>
+        <w:ind w:left="6840" w:hanging="360"/>
+      </w:pPr>
+      <w:rPr>
+        <w:rFonts w:ascii="Wingdings" w:hAnsi="Wingdings" w:hint="default"/>
+      </w:rPr>
+    </w:lvl>
+  </w:abstractNum>
+  <w:abstractNum w:abstractNumId="1">
     <w:nsid w:val="43F5549A"/>
     <w:multiLevelType w:val="hybridMultilevel"/>
     <w:tmpl w:val="776CF846"/>
@@ -782,6 +1222,9 @@
     </w:lvl>
   </w:abstractNum>
   <w:num w:numId="1">
+    <w:abstractNumId w:val="1"/>
+  </w:num>
+  <w:num w:numId="2">
     <w:abstractNumId w:val="0"/>
   </w:num>
 </w:numbering>

</xml_diff>